<commit_message>
Basic generator and download functionality
</commit_message>
<xml_diff>
--- a/assets/template/Template-Quiz.docx
+++ b/assets/template/Template-Quiz.docx
@@ -65,7 +65,7 @@
         <mc:AlternateContent>
           <mc:Choice Requires="wps">
             <w:drawing>
-              <wp:anchor distT="0" distB="0" distL="114300" distR="114300" simplePos="0" relativeHeight="251662336" behindDoc="0" locked="0" layoutInCell="1" allowOverlap="1" wp14:anchorId="5DFB54AC" wp14:editId="40EDEC59">
+              <wp:anchor distT="0" distB="0" distL="114300" distR="114300" simplePos="0" relativeHeight="251662336" behindDoc="0" locked="0" layoutInCell="1" allowOverlap="1" wp14:anchorId="5DFB54AC" wp14:editId="7C18F1EF">
                 <wp:simplePos x="0" y="0"/>
                 <wp:positionH relativeFrom="column">
                   <wp:posOffset>-63500</wp:posOffset>
@@ -125,7 +125,7 @@
           </mc:Choice>
           <mc:Fallback>
             <w:pict>
-              <v:line w14:anchorId="4872842A" id="Straight Connector 3" o:spid="_x0000_s1026" style="position:absolute;z-index:251662336;visibility:visible;mso-wrap-style:square;mso-width-percent:0;mso-height-percent:0;mso-wrap-distance-left:9pt;mso-wrap-distance-top:0;mso-wrap-distance-right:9pt;mso-wrap-distance-bottom:0;mso-position-horizontal:absolute;mso-position-horizontal-relative:text;mso-position-vertical:absolute;mso-position-vertical-relative:text;mso-width-percent:0;mso-height-percent:0;mso-width-relative:margin;mso-height-relative:margin" from="-5pt,35.1pt" to="547.05pt,35.3pt" o:gfxdata="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" strokecolor="black [3213]" strokeweight="3.25pt">
+              <v:line w14:anchorId="5C31C18F" id="Straight Connector 3" o:spid="_x0000_s1026" style="position:absolute;z-index:251662336;visibility:visible;mso-wrap-style:square;mso-width-percent:0;mso-height-percent:0;mso-wrap-distance-left:9pt;mso-wrap-distance-top:0;mso-wrap-distance-right:9pt;mso-wrap-distance-bottom:0;mso-position-horizontal:absolute;mso-position-horizontal-relative:text;mso-position-vertical:absolute;mso-position-vertical-relative:text;mso-width-percent:0;mso-height-percent:0;mso-width-relative:margin;mso-height-relative:margin" from="-5pt,35.1pt" to="547.05pt,35.3pt" o:gfxdata="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" strokecolor="black [3213]" strokeweight="3.25pt">
                 <v:stroke joinstyle="miter"/>
               </v:line>
             </w:pict>
@@ -152,15 +152,15 @@
         <mc:AlternateContent>
           <mc:Choice Requires="wps">
             <w:drawing>
-              <wp:anchor distT="0" distB="0" distL="114300" distR="114300" simplePos="0" relativeHeight="251668480" behindDoc="0" locked="0" layoutInCell="1" allowOverlap="1" wp14:anchorId="37E0058E" wp14:editId="2AB7EDDF">
+              <wp:anchor distT="0" distB="0" distL="114300" distR="114300" simplePos="0" relativeHeight="251668480" behindDoc="0" locked="0" layoutInCell="1" allowOverlap="1" wp14:anchorId="37E0058E" wp14:editId="7ADD5CC3">
                 <wp:simplePos x="0" y="0"/>
                 <wp:positionH relativeFrom="column">
-                  <wp:posOffset>3370580</wp:posOffset>
+                  <wp:posOffset>3374390</wp:posOffset>
                 </wp:positionH>
                 <wp:positionV relativeFrom="paragraph">
-                  <wp:posOffset>150495</wp:posOffset>
+                  <wp:posOffset>50800</wp:posOffset>
                 </wp:positionV>
-                <wp:extent cx="3276600" cy="1151255"/>
+                <wp:extent cx="3276600" cy="1251585"/>
                 <wp:effectExtent l="0" t="0" r="0" b="0"/>
                 <wp:wrapSquare wrapText="bothSides"/>
                 <wp:docPr id="10" name="Text Box 10"/>
@@ -172,7 +172,7 @@
                       <wps:spPr>
                         <a:xfrm>
                           <a:off x="0" y="0"/>
-                          <a:ext cx="3276600" cy="1151255"/>
+                          <a:ext cx="3276600" cy="1251585"/>
                         </a:xfrm>
                         <a:prstGeom prst="rect">
                           <a:avLst/>
@@ -377,7 +377,7 @@
                 <v:stroke joinstyle="miter"/>
                 <v:path gradientshapeok="t" o:connecttype="rect"/>
               </v:shapetype>
-              <v:shape id="Text Box 10" o:spid="_x0000_s1026" type="#_x0000_t202" style="position:absolute;margin-left:265.4pt;margin-top:11.85pt;width:258pt;height:90.65pt;z-index:251668480;visibility:visible;mso-wrap-style:square;mso-height-percent:0;mso-wrap-distance-left:9pt;mso-wrap-distance-top:0;mso-wrap-distance-right:9pt;mso-wrap-distance-bottom:0;mso-position-horizontal:absolute;mso-position-horizontal-relative:text;mso-position-vertical:absolute;mso-position-vertical-relative:text;mso-height-percent:0;mso-height-relative:margin;v-text-anchor:top" o:gfxdata="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" filled="f" stroked="f">
+              <v:shape id="Text Box 10" o:spid="_x0000_s1026" type="#_x0000_t202" style="position:absolute;margin-left:265.7pt;margin-top:4pt;width:258pt;height:98.55pt;z-index:251668480;visibility:visible;mso-wrap-style:square;mso-height-percent:0;mso-wrap-distance-left:9pt;mso-wrap-distance-top:0;mso-wrap-distance-right:9pt;mso-wrap-distance-bottom:0;mso-position-horizontal:absolute;mso-position-horizontal-relative:text;mso-position-vertical:absolute;mso-position-vertical-relative:text;mso-height-percent:0;mso-height-relative:margin;v-text-anchor:top" o:gfxdata="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" filled="f" stroked="f">
                 <v:textbox>
                   <w:txbxContent>
                     <w:p>
@@ -1104,10 +1104,7 @@
         </mc:AlternateContent>
       </w:r>
     </w:p>
-    <w:p>
-      <w:bookmarkStart w:id="0" w:name="_GoBack"/>
-      <w:bookmarkEnd w:id="0"/>
-    </w:p>
+    <w:p/>
     <w:p/>
     <w:p>
       <w:r>
@@ -1120,16 +1117,16 @@
         <mc:AlternateContent>
           <mc:Choice Requires="wps">
             <w:drawing>
-              <wp:anchor distT="0" distB="0" distL="114300" distR="114300" simplePos="0" relativeHeight="251681792" behindDoc="0" locked="0" layoutInCell="1" allowOverlap="1" wp14:anchorId="18DA5861" wp14:editId="6CAC5D39">
+              <wp:anchor distT="0" distB="0" distL="114300" distR="114300" simplePos="0" relativeHeight="251681792" behindDoc="0" locked="0" layoutInCell="1" allowOverlap="1" wp14:anchorId="18DA5861" wp14:editId="5E236F15">
                 <wp:simplePos x="0" y="0"/>
                 <wp:positionH relativeFrom="column">
-                  <wp:posOffset>3213100</wp:posOffset>
+                  <wp:posOffset>3211286</wp:posOffset>
                 </wp:positionH>
                 <wp:positionV relativeFrom="paragraph">
                   <wp:posOffset>186055</wp:posOffset>
                 </wp:positionV>
-                <wp:extent cx="3810635" cy="6625590"/>
-                <wp:effectExtent l="0" t="0" r="0" b="3810"/>
+                <wp:extent cx="3810635" cy="6620510"/>
+                <wp:effectExtent l="0" t="0" r="0" b="8890"/>
                 <wp:wrapSquare wrapText="bothSides"/>
                 <wp:docPr id="5" name="Text Box 5"/>
                 <wp:cNvGraphicFramePr/>
@@ -1140,7 +1137,7 @@
                       <wps:spPr>
                         <a:xfrm>
                           <a:off x="0" y="0"/>
-                          <a:ext cx="3810635" cy="6625590"/>
+                          <a:ext cx="3810635" cy="6620510"/>
                         </a:xfrm>
                         <a:prstGeom prst="rect">
                           <a:avLst/>
@@ -1184,7 +1181,8 @@
                             </w:tblPr>
                             <w:tblGrid>
                               <w:gridCol w:w="510"/>
-                              <w:gridCol w:w="4125"/>
+                              <w:gridCol w:w="387"/>
+                              <w:gridCol w:w="3738"/>
                               <w:gridCol w:w="897"/>
                             </w:tblGrid>
                             <w:tr>
@@ -1194,6 +1192,12 @@
                               <w:tc>
                                 <w:tcPr>
                                   <w:tcW w:w="510" w:type="dxa"/>
+                                  <w:tcBorders>
+                                    <w:top w:val="single" w:sz="4" w:space="0" w:color="auto"/>
+                                    <w:left w:val="single" w:sz="4" w:space="0" w:color="auto"/>
+                                    <w:bottom w:val="single" w:sz="4" w:space="0" w:color="auto"/>
+                                    <w:right w:val="single" w:sz="4" w:space="0" w:color="auto"/>
+                                  </w:tcBorders>
                                 </w:tcPr>
                                 <w:p>
                                   <w:pPr>
@@ -1210,43 +1214,106 @@
                               <w:tc>
                                 <w:tcPr>
                                   <w:tcW w:w="4125" w:type="dxa"/>
-                                </w:tcPr>
-                                <w:p>
-                                  <w:pPr>
+                                  <w:gridSpan w:val="2"/>
+                                  <w:tcBorders>
+                                    <w:top w:val="single" w:sz="4" w:space="0" w:color="auto"/>
+                                    <w:left w:val="single" w:sz="4" w:space="0" w:color="auto"/>
+                                    <w:bottom w:val="single" w:sz="4" w:space="0" w:color="auto"/>
+                                    <w:right w:val="single" w:sz="4" w:space="0" w:color="auto"/>
+                                  </w:tcBorders>
+                                </w:tcPr>
+                                <w:p>
+                                  <w:pPr>
+                                    <w:jc w:val="center"/>
                                     <w:rPr>
                                       <w:sz w:val="36"/>
                                       <w:szCs w:val="36"/>
                                     </w:rPr>
                                   </w:pPr>
-                                  <w:proofErr w:type="gramStart"/>
                                   <w:r>
                                     <w:rPr>
                                       <w:sz w:val="36"/>
                                       <w:szCs w:val="36"/>
                                     </w:rPr>
-                                    <w:t>A  B</w:t>
-                                  </w:r>
-                                  <w:proofErr w:type="gramEnd"/>
-                                  <w:r>
+                                    <w:t>Answers</w:t>
+                                  </w:r>
+                                </w:p>
+                              </w:tc>
+                              <w:tc>
+                                <w:tcPr>
+                                  <w:tcW w:w="897" w:type="dxa"/>
+                                  <w:tcBorders>
+                                    <w:left w:val="single" w:sz="4" w:space="0" w:color="auto"/>
+                                    <w:bottom w:val="single" w:sz="4" w:space="0" w:color="FFFFFF" w:themeColor="background1"/>
+                                  </w:tcBorders>
+                                </w:tcPr>
+                                <w:p>
+                                  <w:pPr>
                                     <w:rPr>
                                       <w:sz w:val="36"/>
                                       <w:szCs w:val="36"/>
                                     </w:rPr>
-                                    <w:t xml:space="preserve">  C  </w:t>
-                                  </w:r>
-                                  <w:r>
+                                  </w:pPr>
+                                </w:p>
+                              </w:tc>
+                            </w:tr>
+                            <w:tr>
+                              <w:trPr>
+                                <w:trHeight w:val="329"/>
+                              </w:trPr>
+                              <w:tc>
+                                <w:tcPr>
+                                  <w:tcW w:w="510" w:type="dxa"/>
+                                  <w:tcBorders>
+                                    <w:top w:val="single" w:sz="4" w:space="0" w:color="auto"/>
+                                    <w:left w:val="single" w:sz="4" w:space="0" w:color="auto"/>
+                                    <w:bottom w:val="single" w:sz="4" w:space="0" w:color="auto"/>
+                                    <w:right w:val="single" w:sz="4" w:space="0" w:color="auto"/>
+                                  </w:tcBorders>
+                                </w:tcPr>
+                                <w:p>
+                                  <w:pPr>
+                                    <w:spacing w:line="120" w:lineRule="auto"/>
+                                    <w:rPr>
+                                      <w:b/>
+                                      <w:sz w:val="44"/>
+                                      <w:szCs w:val="44"/>
+                                      <w:vertAlign w:val="subscript"/>
+                                    </w:rPr>
+                                  </w:pPr>
+                                  <w:r>
+                                    <w:rPr>
+                                      <w:b/>
+                                      <w:sz w:val="44"/>
+                                      <w:szCs w:val="44"/>
+                                      <w:vertAlign w:val="subscript"/>
+                                    </w:rPr>
+                                    <w:t>Q</w:t>
+                                  </w:r>
+                                </w:p>
+                              </w:tc>
+                              <w:tc>
+                                <w:tcPr>
+                                  <w:tcW w:w="4125" w:type="dxa"/>
+                                  <w:gridSpan w:val="2"/>
+                                  <w:tcBorders>
+                                    <w:top w:val="single" w:sz="4" w:space="0" w:color="auto"/>
+                                    <w:left w:val="single" w:sz="4" w:space="0" w:color="auto"/>
+                                  </w:tcBorders>
+                                </w:tcPr>
+                                <w:p>
+                                  <w:pPr>
                                     <w:rPr>
                                       <w:sz w:val="36"/>
                                       <w:szCs w:val="36"/>
                                     </w:rPr>
-                                    <w:t xml:space="preserve"> </w:t>
-                                  </w:r>
+                                  </w:pPr>
                                   <w:r>
                                     <w:rPr>
                                       <w:sz w:val="36"/>
                                       <w:szCs w:val="36"/>
                                     </w:rPr>
-                                    <w:t xml:space="preserve">D  E  </w:t>
+                                    <w:t xml:space="preserve">A  </w:t>
                                   </w:r>
                                   <w:r>
                                     <w:rPr>
@@ -1255,60 +1322,97 @@
                                     </w:rPr>
                                     <w:t xml:space="preserve"> </w:t>
                                   </w:r>
+                                  <w:bookmarkStart w:id="0" w:name="_GoBack"/>
+                                  <w:bookmarkEnd w:id="0"/>
                                   <w:r>
                                     <w:rPr>
                                       <w:sz w:val="36"/>
                                       <w:szCs w:val="36"/>
                                     </w:rPr>
-                                    <w:t xml:space="preserve">F  </w:t>
+                                    <w:t xml:space="preserve">B  </w:t>
                                   </w:r>
                                   <w:r>
                                     <w:rPr>
                                       <w:sz w:val="36"/>
                                       <w:szCs w:val="36"/>
                                     </w:rPr>
-                                    <w:t xml:space="preserve"> </w:t>
+                                    <w:t xml:space="preserve">C  </w:t>
                                   </w:r>
                                   <w:r>
                                     <w:rPr>
                                       <w:sz w:val="36"/>
                                       <w:szCs w:val="36"/>
                                     </w:rPr>
-                                    <w:t xml:space="preserve">G </w:t>
+                                    <w:t xml:space="preserve"> </w:t>
                                   </w:r>
                                   <w:r>
                                     <w:rPr>
                                       <w:sz w:val="36"/>
                                       <w:szCs w:val="36"/>
                                     </w:rPr>
-                                    <w:t xml:space="preserve"> </w:t>
+                                    <w:t xml:space="preserve">D  E  </w:t>
                                   </w:r>
                                   <w:r>
                                     <w:rPr>
                                       <w:sz w:val="36"/>
                                       <w:szCs w:val="36"/>
                                     </w:rPr>
-                                    <w:t xml:space="preserve">H </w:t>
+                                    <w:t xml:space="preserve"> </w:t>
                                   </w:r>
                                   <w:r>
                                     <w:rPr>
                                       <w:sz w:val="36"/>
                                       <w:szCs w:val="36"/>
                                     </w:rPr>
-                                    <w:t xml:space="preserve">  </w:t>
+                                    <w:t xml:space="preserve">F  </w:t>
                                   </w:r>
                                   <w:r>
                                     <w:rPr>
                                       <w:sz w:val="36"/>
                                       <w:szCs w:val="36"/>
                                     </w:rPr>
-                                    <w:t>I</w:t>
+                                    <w:t xml:space="preserve"> </w:t>
                                   </w:r>
                                   <w:r>
                                     <w:rPr>
                                       <w:sz w:val="36"/>
                                       <w:szCs w:val="36"/>
                                     </w:rPr>
+                                    <w:t xml:space="preserve">G </w:t>
+                                  </w:r>
+                                  <w:r>
+                                    <w:rPr>
+                                      <w:sz w:val="36"/>
+                                      <w:szCs w:val="36"/>
+                                    </w:rPr>
+                                    <w:t xml:space="preserve"> </w:t>
+                                  </w:r>
+                                  <w:r>
+                                    <w:rPr>
+                                      <w:sz w:val="36"/>
+                                      <w:szCs w:val="36"/>
+                                    </w:rPr>
+                                    <w:t xml:space="preserve">H </w:t>
+                                  </w:r>
+                                  <w:r>
+                                    <w:rPr>
+                                      <w:sz w:val="36"/>
+                                      <w:szCs w:val="36"/>
+                                    </w:rPr>
+                                    <w:t xml:space="preserve">  </w:t>
+                                  </w:r>
+                                  <w:r>
+                                    <w:rPr>
+                                      <w:sz w:val="36"/>
+                                      <w:szCs w:val="36"/>
+                                    </w:rPr>
+                                    <w:t>I</w:t>
+                                  </w:r>
+                                  <w:r>
+                                    <w:rPr>
+                                      <w:sz w:val="36"/>
+                                      <w:szCs w:val="36"/>
+                                    </w:rPr>
                                     <w:t xml:space="preserve">    J</w:t>
                                   </w:r>
                                 </w:p>
@@ -1317,6 +1421,7 @@
                                 <w:tcPr>
                                   <w:tcW w:w="897" w:type="dxa"/>
                                   <w:tcBorders>
+                                    <w:left w:val="nil"/>
                                     <w:bottom w:val="single" w:sz="4" w:space="0" w:color="FFFFFF" w:themeColor="background1"/>
                                   </w:tcBorders>
                                 </w:tcPr>
@@ -1337,6 +1442,9 @@
                               <w:tc>
                                 <w:tcPr>
                                   <w:tcW w:w="510" w:type="dxa"/>
+                                  <w:tcBorders>
+                                    <w:top w:val="single" w:sz="4" w:space="0" w:color="auto"/>
+                                  </w:tcBorders>
                                 </w:tcPr>
                                 <w:p>
                                   <w:pPr>
@@ -1362,7 +1470,9 @@
                               <w:tc>
                                 <w:tcPr>
                                   <w:tcW w:w="4125" w:type="dxa"/>
+                                  <w:gridSpan w:val="2"/>
                                   <w:tcBorders>
+                                    <w:left w:val="nil"/>
                                     <w:right w:val="single" w:sz="4" w:space="0" w:color="FFFFFF" w:themeColor="background1"/>
                                   </w:tcBorders>
                                 </w:tcPr>
@@ -1432,7 +1542,9 @@
                               <w:tc>
                                 <w:tcPr>
                                   <w:tcW w:w="4125" w:type="dxa"/>
+                                  <w:gridSpan w:val="2"/>
                                   <w:tcBorders>
+                                    <w:left w:val="nil"/>
                                     <w:right w:val="single" w:sz="4" w:space="0" w:color="FFFFFF" w:themeColor="background1"/>
                                   </w:tcBorders>
                                 </w:tcPr>
@@ -1499,7 +1611,9 @@
                               <w:tc>
                                 <w:tcPr>
                                   <w:tcW w:w="4125" w:type="dxa"/>
+                                  <w:gridSpan w:val="2"/>
                                   <w:tcBorders>
+                                    <w:left w:val="nil"/>
                                     <w:right w:val="single" w:sz="4" w:space="0" w:color="FFFFFF" w:themeColor="background1"/>
                                   </w:tcBorders>
                                 </w:tcPr>
@@ -1566,7 +1680,9 @@
                               <w:tc>
                                 <w:tcPr>
                                   <w:tcW w:w="4125" w:type="dxa"/>
+                                  <w:gridSpan w:val="2"/>
                                   <w:tcBorders>
+                                    <w:left w:val="nil"/>
                                     <w:right w:val="single" w:sz="4" w:space="0" w:color="FFFFFF" w:themeColor="background1"/>
                                   </w:tcBorders>
                                 </w:tcPr>
@@ -1633,7 +1749,9 @@
                               <w:tc>
                                 <w:tcPr>
                                   <w:tcW w:w="4125" w:type="dxa"/>
+                                  <w:gridSpan w:val="2"/>
                                   <w:tcBorders>
+                                    <w:left w:val="nil"/>
                                     <w:right w:val="single" w:sz="4" w:space="0" w:color="FFFFFF" w:themeColor="background1"/>
                                   </w:tcBorders>
                                 </w:tcPr>
@@ -1700,7 +1818,9 @@
                               <w:tc>
                                 <w:tcPr>
                                   <w:tcW w:w="4125" w:type="dxa"/>
+                                  <w:gridSpan w:val="2"/>
                                   <w:tcBorders>
+                                    <w:left w:val="nil"/>
                                     <w:right w:val="single" w:sz="4" w:space="0" w:color="FFFFFF" w:themeColor="background1"/>
                                   </w:tcBorders>
                                 </w:tcPr>
@@ -1767,7 +1887,9 @@
                               <w:tc>
                                 <w:tcPr>
                                   <w:tcW w:w="4125" w:type="dxa"/>
+                                  <w:gridSpan w:val="2"/>
                                   <w:tcBorders>
+                                    <w:left w:val="nil"/>
                                     <w:right w:val="single" w:sz="4" w:space="0" w:color="FFFFFF" w:themeColor="background1"/>
                                   </w:tcBorders>
                                 </w:tcPr>
@@ -1834,7 +1956,9 @@
                               <w:tc>
                                 <w:tcPr>
                                   <w:tcW w:w="4125" w:type="dxa"/>
+                                  <w:gridSpan w:val="2"/>
                                   <w:tcBorders>
+                                    <w:left w:val="nil"/>
                                     <w:right w:val="single" w:sz="4" w:space="0" w:color="FFFFFF" w:themeColor="background1"/>
                                   </w:tcBorders>
                                 </w:tcPr>
@@ -1901,7 +2025,9 @@
                               <w:tc>
                                 <w:tcPr>
                                   <w:tcW w:w="4125" w:type="dxa"/>
+                                  <w:gridSpan w:val="2"/>
                                   <w:tcBorders>
+                                    <w:left w:val="nil"/>
                                     <w:right w:val="single" w:sz="4" w:space="0" w:color="FFFFFF" w:themeColor="background1"/>
                                   </w:tcBorders>
                                 </w:tcPr>
@@ -1968,7 +2094,9 @@
                               <w:tc>
                                 <w:tcPr>
                                   <w:tcW w:w="4125" w:type="dxa"/>
+                                  <w:gridSpan w:val="2"/>
                                   <w:tcBorders>
+                                    <w:left w:val="nil"/>
                                     <w:right w:val="single" w:sz="4" w:space="0" w:color="FFFFFF" w:themeColor="background1"/>
                                   </w:tcBorders>
                                 </w:tcPr>
@@ -2035,7 +2163,9 @@
                               <w:tc>
                                 <w:tcPr>
                                   <w:tcW w:w="4125" w:type="dxa"/>
+                                  <w:gridSpan w:val="2"/>
                                   <w:tcBorders>
+                                    <w:left w:val="nil"/>
                                     <w:right w:val="single" w:sz="4" w:space="0" w:color="FFFFFF" w:themeColor="background1"/>
                                   </w:tcBorders>
                                 </w:tcPr>
@@ -2102,7 +2232,9 @@
                               <w:tc>
                                 <w:tcPr>
                                   <w:tcW w:w="4125" w:type="dxa"/>
+                                  <w:gridSpan w:val="2"/>
                                   <w:tcBorders>
+                                    <w:left w:val="nil"/>
                                     <w:right w:val="single" w:sz="4" w:space="0" w:color="FFFFFF" w:themeColor="background1"/>
                                   </w:tcBorders>
                                 </w:tcPr>
@@ -2169,7 +2301,9 @@
                               <w:tc>
                                 <w:tcPr>
                                   <w:tcW w:w="4125" w:type="dxa"/>
+                                  <w:gridSpan w:val="2"/>
                                   <w:tcBorders>
+                                    <w:left w:val="nil"/>
                                     <w:right w:val="single" w:sz="4" w:space="0" w:color="FFFFFF" w:themeColor="background1"/>
                                   </w:tcBorders>
                                 </w:tcPr>
@@ -2236,7 +2370,9 @@
                               <w:tc>
                                 <w:tcPr>
                                   <w:tcW w:w="4125" w:type="dxa"/>
+                                  <w:gridSpan w:val="2"/>
                                   <w:tcBorders>
+                                    <w:left w:val="nil"/>
                                     <w:right w:val="single" w:sz="4" w:space="0" w:color="FFFFFF" w:themeColor="background1"/>
                                   </w:tcBorders>
                                 </w:tcPr>
@@ -2303,7 +2439,9 @@
                               <w:tc>
                                 <w:tcPr>
                                   <w:tcW w:w="4125" w:type="dxa"/>
+                                  <w:gridSpan w:val="2"/>
                                   <w:tcBorders>
+                                    <w:left w:val="nil"/>
                                     <w:right w:val="single" w:sz="4" w:space="0" w:color="FFFFFF" w:themeColor="background1"/>
                                   </w:tcBorders>
                                 </w:tcPr>
@@ -2370,7 +2508,9 @@
                               <w:tc>
                                 <w:tcPr>
                                   <w:tcW w:w="4125" w:type="dxa"/>
+                                  <w:gridSpan w:val="2"/>
                                   <w:tcBorders>
+                                    <w:left w:val="nil"/>
                                     <w:right w:val="single" w:sz="4" w:space="0" w:color="FFFFFF" w:themeColor="background1"/>
                                   </w:tcBorders>
                                 </w:tcPr>
@@ -2437,7 +2577,9 @@
                               <w:tc>
                                 <w:tcPr>
                                   <w:tcW w:w="4125" w:type="dxa"/>
+                                  <w:gridSpan w:val="2"/>
                                   <w:tcBorders>
+                                    <w:left w:val="nil"/>
                                     <w:right w:val="single" w:sz="4" w:space="0" w:color="FFFFFF" w:themeColor="background1"/>
                                   </w:tcBorders>
                                 </w:tcPr>
@@ -2504,7 +2646,9 @@
                               <w:tc>
                                 <w:tcPr>
                                   <w:tcW w:w="4125" w:type="dxa"/>
+                                  <w:gridSpan w:val="2"/>
                                   <w:tcBorders>
+                                    <w:left w:val="nil"/>
                                     <w:right w:val="single" w:sz="4" w:space="0" w:color="FFFFFF" w:themeColor="background1"/>
                                   </w:tcBorders>
                                 </w:tcPr>
@@ -2571,7 +2715,9 @@
                               <w:tc>
                                 <w:tcPr>
                                   <w:tcW w:w="4125" w:type="dxa"/>
+                                  <w:gridSpan w:val="2"/>
                                   <w:tcBorders>
+                                    <w:left w:val="nil"/>
                                     <w:right w:val="single" w:sz="4" w:space="0" w:color="FFFFFF" w:themeColor="background1"/>
                                   </w:tcBorders>
                                 </w:tcPr>
@@ -2638,7 +2784,9 @@
                               <w:tc>
                                 <w:tcPr>
                                   <w:tcW w:w="4125" w:type="dxa"/>
+                                  <w:gridSpan w:val="2"/>
                                   <w:tcBorders>
+                                    <w:left w:val="nil"/>
                                     <w:right w:val="single" w:sz="4" w:space="0" w:color="FFFFFF" w:themeColor="background1"/>
                                   </w:tcBorders>
                                 </w:tcPr>
@@ -2705,7 +2853,9 @@
                               <w:tc>
                                 <w:tcPr>
                                   <w:tcW w:w="4125" w:type="dxa"/>
+                                  <w:gridSpan w:val="2"/>
                                   <w:tcBorders>
+                                    <w:left w:val="nil"/>
                                     <w:right w:val="single" w:sz="4" w:space="0" w:color="FFFFFF" w:themeColor="background1"/>
                                   </w:tcBorders>
                                 </w:tcPr>
@@ -2772,7 +2922,9 @@
                               <w:tc>
                                 <w:tcPr>
                                   <w:tcW w:w="4125" w:type="dxa"/>
+                                  <w:gridSpan w:val="2"/>
                                   <w:tcBorders>
+                                    <w:left w:val="nil"/>
                                     <w:right w:val="single" w:sz="4" w:space="0" w:color="FFFFFF" w:themeColor="background1"/>
                                   </w:tcBorders>
                                 </w:tcPr>
@@ -2839,7 +2991,9 @@
                               <w:tc>
                                 <w:tcPr>
                                   <w:tcW w:w="4125" w:type="dxa"/>
+                                  <w:gridSpan w:val="2"/>
                                   <w:tcBorders>
+                                    <w:left w:val="nil"/>
                                     <w:right w:val="single" w:sz="4" w:space="0" w:color="FFFFFF" w:themeColor="background1"/>
                                   </w:tcBorders>
                                 </w:tcPr>
@@ -2906,7 +3060,9 @@
                               <w:tc>
                                 <w:tcPr>
                                   <w:tcW w:w="4125" w:type="dxa"/>
+                                  <w:gridSpan w:val="2"/>
                                   <w:tcBorders>
+                                    <w:left w:val="nil"/>
                                     <w:right w:val="single" w:sz="4" w:space="0" w:color="FFFFFF" w:themeColor="background1"/>
                                   </w:tcBorders>
                                 </w:tcPr>
@@ -2973,7 +3129,9 @@
                               <w:tc>
                                 <w:tcPr>
                                   <w:tcW w:w="4125" w:type="dxa"/>
+                                  <w:gridSpan w:val="2"/>
                                   <w:tcBorders>
+                                    <w:left w:val="nil"/>
                                     <w:right w:val="single" w:sz="4" w:space="0" w:color="FFFFFF" w:themeColor="background1"/>
                                   </w:tcBorders>
                                 </w:tcPr>
@@ -3043,7 +3201,9 @@
                               <w:tc>
                                 <w:tcPr>
                                   <w:tcW w:w="4125" w:type="dxa"/>
+                                  <w:gridSpan w:val="2"/>
                                   <w:tcBorders>
+                                    <w:left w:val="nil"/>
                                     <w:right w:val="single" w:sz="4" w:space="0" w:color="FFFFFF" w:themeColor="background1"/>
                                   </w:tcBorders>
                                 </w:tcPr>
@@ -3113,7 +3273,9 @@
                               <w:tc>
                                 <w:tcPr>
                                   <w:tcW w:w="4125" w:type="dxa"/>
+                                  <w:gridSpan w:val="2"/>
                                   <w:tcBorders>
+                                    <w:left w:val="nil"/>
                                     <w:right w:val="single" w:sz="4" w:space="0" w:color="FFFFFF" w:themeColor="background1"/>
                                   </w:tcBorders>
                                 </w:tcPr>
@@ -3183,7 +3345,9 @@
                               <w:tc>
                                 <w:tcPr>
                                   <w:tcW w:w="4125" w:type="dxa"/>
+                                  <w:gridSpan w:val="2"/>
                                   <w:tcBorders>
+                                    <w:left w:val="nil"/>
                                     <w:right w:val="single" w:sz="4" w:space="0" w:color="FFFFFF" w:themeColor="background1"/>
                                   </w:tcBorders>
                                 </w:tcPr>
@@ -3253,7 +3417,9 @@
                               <w:tc>
                                 <w:tcPr>
                                   <w:tcW w:w="4125" w:type="dxa"/>
+                                  <w:gridSpan w:val="2"/>
                                   <w:tcBorders>
+                                    <w:left w:val="nil"/>
                                     <w:right w:val="single" w:sz="4" w:space="0" w:color="FFFFFF" w:themeColor="background1"/>
                                   </w:tcBorders>
                                 </w:tcPr>
@@ -3323,7 +3489,9 @@
                               <w:tc>
                                 <w:tcPr>
                                   <w:tcW w:w="4125" w:type="dxa"/>
+                                  <w:gridSpan w:val="2"/>
                                   <w:tcBorders>
+                                    <w:left w:val="nil"/>
                                     <w:right w:val="single" w:sz="4" w:space="0" w:color="FFFFFF" w:themeColor="background1"/>
                                   </w:tcBorders>
                                 </w:tcPr>
@@ -3366,56 +3534,14 @@
                             </w:tr>
                             <w:tr>
                               <w:trPr>
+                                <w:gridAfter w:val="2"/>
+                                <w:wAfter w:w="4635" w:type="dxa"/>
                                 <w:trHeight w:val="116"/>
                               </w:trPr>
                               <w:tc>
                                 <w:tcPr>
-                                  <w:tcW w:w="510" w:type="dxa"/>
-                                </w:tcPr>
-                                <w:p>
-                                  <w:pPr>
-                                    <w:spacing w:line="120" w:lineRule="auto"/>
-                                    <w:rPr>
-                                      <w:vertAlign w:val="subscript"/>
-                                    </w:rPr>
-                                  </w:pPr>
-                                  <w:r>
-                                    <w:rPr>
-                                      <w:b/>
-                                      <w:sz w:val="44"/>
-                                      <w:szCs w:val="44"/>
-                                      <w:vertAlign w:val="subscript"/>
-                                    </w:rPr>
-                                    <w:t>31</w:t>
-                                  </w:r>
-                                </w:p>
-                              </w:tc>
-                              <w:tc>
-                                <w:tcPr>
-                                  <w:tcW w:w="4125" w:type="dxa"/>
-                                  <w:tcBorders>
-                                    <w:right w:val="single" w:sz="4" w:space="0" w:color="FFFFFF" w:themeColor="background1"/>
-                                  </w:tcBorders>
-                                </w:tcPr>
-                                <w:p>
-                                  <w:pPr>
-                                    <w:spacing w:line="120" w:lineRule="auto"/>
-                                    <w:rPr>
-                                      <w:vertAlign w:val="subscript"/>
-                                    </w:rPr>
-                                  </w:pPr>
-                                  <w:r>
-                                    <w:rPr>
-                                      <w:sz w:val="48"/>
-                                      <w:szCs w:val="48"/>
-                                    </w:rPr>
-                                    <w:t>${anserr31c2}</w:t>
-                                  </w:r>
-                                </w:p>
-                              </w:tc>
-                              <w:tc>
-                                <w:tcPr>
                                   <w:tcW w:w="897" w:type="dxa"/>
+                                  <w:gridSpan w:val="2"/>
                                   <w:tcBorders>
                                     <w:top w:val="single" w:sz="4" w:space="0" w:color="FFFFFF" w:themeColor="background1"/>
                                     <w:left w:val="single" w:sz="4" w:space="0" w:color="FFFFFF" w:themeColor="background1"/>
@@ -3436,56 +3562,14 @@
                             </w:tr>
                             <w:tr>
                               <w:trPr>
+                                <w:gridAfter w:val="2"/>
+                                <w:wAfter w:w="4635" w:type="dxa"/>
                                 <w:trHeight w:val="116"/>
                               </w:trPr>
                               <w:tc>
                                 <w:tcPr>
-                                  <w:tcW w:w="510" w:type="dxa"/>
-                                </w:tcPr>
-                                <w:p>
-                                  <w:pPr>
-                                    <w:spacing w:line="120" w:lineRule="auto"/>
-                                    <w:rPr>
-                                      <w:vertAlign w:val="subscript"/>
-                                    </w:rPr>
-                                  </w:pPr>
-                                  <w:r>
-                                    <w:rPr>
-                                      <w:b/>
-                                      <w:sz w:val="44"/>
-                                      <w:szCs w:val="44"/>
-                                      <w:vertAlign w:val="subscript"/>
-                                    </w:rPr>
-                                    <w:t>32</w:t>
-                                  </w:r>
-                                </w:p>
-                              </w:tc>
-                              <w:tc>
-                                <w:tcPr>
-                                  <w:tcW w:w="4125" w:type="dxa"/>
-                                  <w:tcBorders>
-                                    <w:right w:val="single" w:sz="4" w:space="0" w:color="FFFFFF" w:themeColor="background1"/>
-                                  </w:tcBorders>
-                                </w:tcPr>
-                                <w:p>
-                                  <w:pPr>
-                                    <w:spacing w:line="120" w:lineRule="auto"/>
-                                    <w:rPr>
-                                      <w:vertAlign w:val="subscript"/>
-                                    </w:rPr>
-                                  </w:pPr>
-                                  <w:r>
-                                    <w:rPr>
-                                      <w:sz w:val="48"/>
-                                      <w:szCs w:val="48"/>
-                                    </w:rPr>
-                                    <w:t>${anserr32c2}</w:t>
-                                  </w:r>
-                                </w:p>
-                              </w:tc>
-                              <w:tc>
-                                <w:tcPr>
                                   <w:tcW w:w="897" w:type="dxa"/>
+                                  <w:gridSpan w:val="2"/>
                                   <w:tcBorders>
                                     <w:top w:val="single" w:sz="4" w:space="0" w:color="FFFFFF" w:themeColor="background1"/>
                                     <w:left w:val="single" w:sz="4" w:space="0" w:color="FFFFFF" w:themeColor="background1"/>
@@ -3528,7 +3612,11 @@
           </mc:Choice>
           <mc:Fallback>
             <w:pict>
-              <v:shape w14:anchorId="18DA5861" id="Text Box 5" o:spid="_x0000_s1031" type="#_x0000_t202" style="position:absolute;margin-left:253pt;margin-top:14.65pt;width:300.05pt;height:521.7pt;z-index:251681792;visibility:visible;mso-wrap-style:square;mso-width-percent:0;mso-height-percent:0;mso-wrap-distance-left:9pt;mso-wrap-distance-top:0;mso-wrap-distance-right:9pt;mso-wrap-distance-bottom:0;mso-position-horizontal:absolute;mso-position-horizontal-relative:text;mso-position-vertical:absolute;mso-position-vertical-relative:text;mso-width-percent:0;mso-height-percent:0;mso-width-relative:margin;mso-height-relative:margin;v-text-anchor:top" o:gfxdata="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" filled="f" stroked="f">
+              <v:shapetype w14:anchorId="18DA5861" id="_x0000_t202" coordsize="21600,21600" o:spt="202" path="m0,0l0,21600,21600,21600,21600,0xe">
+                <v:stroke joinstyle="miter"/>
+                <v:path gradientshapeok="t" o:connecttype="rect"/>
+              </v:shapetype>
+              <v:shape id="Text Box 5" o:spid="_x0000_s1031" type="#_x0000_t202" style="position:absolute;margin-left:252.85pt;margin-top:14.65pt;width:300.05pt;height:521.3pt;z-index:251681792;visibility:visible;mso-wrap-style:square;mso-width-percent:0;mso-height-percent:0;mso-wrap-distance-left:9pt;mso-wrap-distance-top:0;mso-wrap-distance-right:9pt;mso-wrap-distance-bottom:0;mso-position-horizontal:absolute;mso-position-horizontal-relative:text;mso-position-vertical:absolute;mso-position-vertical-relative:text;mso-width-percent:0;mso-height-percent:0;mso-width-relative:margin;mso-height-relative:margin;v-text-anchor:top" o:gfxdata="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" filled="f" stroked="f">
                 <v:textbox>
                   <w:txbxContent>
                     <w:tbl>
@@ -3548,7 +3636,8 @@
                       </w:tblPr>
                       <w:tblGrid>
                         <w:gridCol w:w="510"/>
-                        <w:gridCol w:w="4125"/>
+                        <w:gridCol w:w="387"/>
+                        <w:gridCol w:w="3738"/>
                         <w:gridCol w:w="897"/>
                       </w:tblGrid>
                       <w:tr>
@@ -3558,6 +3647,12 @@
                         <w:tc>
                           <w:tcPr>
                             <w:tcW w:w="510" w:type="dxa"/>
+                            <w:tcBorders>
+                              <w:top w:val="single" w:sz="4" w:space="0" w:color="auto"/>
+                              <w:left w:val="single" w:sz="4" w:space="0" w:color="auto"/>
+                              <w:bottom w:val="single" w:sz="4" w:space="0" w:color="auto"/>
+                              <w:right w:val="single" w:sz="4" w:space="0" w:color="auto"/>
+                            </w:tcBorders>
                           </w:tcPr>
                           <w:p>
                             <w:pPr>
@@ -3574,43 +3669,106 @@
                         <w:tc>
                           <w:tcPr>
                             <w:tcW w:w="4125" w:type="dxa"/>
-                          </w:tcPr>
-                          <w:p>
-                            <w:pPr>
+                            <w:gridSpan w:val="2"/>
+                            <w:tcBorders>
+                              <w:top w:val="single" w:sz="4" w:space="0" w:color="auto"/>
+                              <w:left w:val="single" w:sz="4" w:space="0" w:color="auto"/>
+                              <w:bottom w:val="single" w:sz="4" w:space="0" w:color="auto"/>
+                              <w:right w:val="single" w:sz="4" w:space="0" w:color="auto"/>
+                            </w:tcBorders>
+                          </w:tcPr>
+                          <w:p>
+                            <w:pPr>
+                              <w:jc w:val="center"/>
                               <w:rPr>
                                 <w:sz w:val="36"/>
                                 <w:szCs w:val="36"/>
                               </w:rPr>
                             </w:pPr>
-                            <w:proofErr w:type="gramStart"/>
                             <w:r>
                               <w:rPr>
                                 <w:sz w:val="36"/>
                                 <w:szCs w:val="36"/>
                               </w:rPr>
-                              <w:t>A  B</w:t>
-                            </w:r>
-                            <w:proofErr w:type="gramEnd"/>
-                            <w:r>
+                              <w:t>Answers</w:t>
+                            </w:r>
+                          </w:p>
+                        </w:tc>
+                        <w:tc>
+                          <w:tcPr>
+                            <w:tcW w:w="897" w:type="dxa"/>
+                            <w:tcBorders>
+                              <w:left w:val="single" w:sz="4" w:space="0" w:color="auto"/>
+                              <w:bottom w:val="single" w:sz="4" w:space="0" w:color="FFFFFF" w:themeColor="background1"/>
+                            </w:tcBorders>
+                          </w:tcPr>
+                          <w:p>
+                            <w:pPr>
                               <w:rPr>
                                 <w:sz w:val="36"/>
                                 <w:szCs w:val="36"/>
                               </w:rPr>
-                              <w:t xml:space="preserve">  C  </w:t>
-                            </w:r>
-                            <w:r>
+                            </w:pPr>
+                          </w:p>
+                        </w:tc>
+                      </w:tr>
+                      <w:tr>
+                        <w:trPr>
+                          <w:trHeight w:val="329"/>
+                        </w:trPr>
+                        <w:tc>
+                          <w:tcPr>
+                            <w:tcW w:w="510" w:type="dxa"/>
+                            <w:tcBorders>
+                              <w:top w:val="single" w:sz="4" w:space="0" w:color="auto"/>
+                              <w:left w:val="single" w:sz="4" w:space="0" w:color="auto"/>
+                              <w:bottom w:val="single" w:sz="4" w:space="0" w:color="auto"/>
+                              <w:right w:val="single" w:sz="4" w:space="0" w:color="auto"/>
+                            </w:tcBorders>
+                          </w:tcPr>
+                          <w:p>
+                            <w:pPr>
+                              <w:spacing w:line="120" w:lineRule="auto"/>
+                              <w:rPr>
+                                <w:b/>
+                                <w:sz w:val="44"/>
+                                <w:szCs w:val="44"/>
+                                <w:vertAlign w:val="subscript"/>
+                              </w:rPr>
+                            </w:pPr>
+                            <w:r>
+                              <w:rPr>
+                                <w:b/>
+                                <w:sz w:val="44"/>
+                                <w:szCs w:val="44"/>
+                                <w:vertAlign w:val="subscript"/>
+                              </w:rPr>
+                              <w:t>Q</w:t>
+                            </w:r>
+                          </w:p>
+                        </w:tc>
+                        <w:tc>
+                          <w:tcPr>
+                            <w:tcW w:w="4125" w:type="dxa"/>
+                            <w:gridSpan w:val="2"/>
+                            <w:tcBorders>
+                              <w:top w:val="single" w:sz="4" w:space="0" w:color="auto"/>
+                              <w:left w:val="single" w:sz="4" w:space="0" w:color="auto"/>
+                            </w:tcBorders>
+                          </w:tcPr>
+                          <w:p>
+                            <w:pPr>
                               <w:rPr>
                                 <w:sz w:val="36"/>
                                 <w:szCs w:val="36"/>
                               </w:rPr>
-                              <w:t xml:space="preserve"> </w:t>
-                            </w:r>
+                            </w:pPr>
                             <w:r>
                               <w:rPr>
                                 <w:sz w:val="36"/>
                                 <w:szCs w:val="36"/>
                               </w:rPr>
-                              <w:t xml:space="preserve">D  E  </w:t>
+                              <w:t xml:space="preserve">A  </w:t>
                             </w:r>
                             <w:r>
                               <w:rPr>
@@ -3619,60 +3777,97 @@
                               </w:rPr>
                               <w:t xml:space="preserve"> </w:t>
                             </w:r>
+                            <w:bookmarkStart w:id="1" w:name="_GoBack"/>
+                            <w:bookmarkEnd w:id="1"/>
                             <w:r>
                               <w:rPr>
                                 <w:sz w:val="36"/>
                                 <w:szCs w:val="36"/>
                               </w:rPr>
-                              <w:t xml:space="preserve">F  </w:t>
+                              <w:t xml:space="preserve">B  </w:t>
                             </w:r>
                             <w:r>
                               <w:rPr>
                                 <w:sz w:val="36"/>
                                 <w:szCs w:val="36"/>
                               </w:rPr>
-                              <w:t xml:space="preserve"> </w:t>
+                              <w:t xml:space="preserve">C  </w:t>
                             </w:r>
                             <w:r>
                               <w:rPr>
                                 <w:sz w:val="36"/>
                                 <w:szCs w:val="36"/>
                               </w:rPr>
-                              <w:t xml:space="preserve">G </w:t>
+                              <w:t xml:space="preserve"> </w:t>
                             </w:r>
                             <w:r>
                               <w:rPr>
                                 <w:sz w:val="36"/>
                                 <w:szCs w:val="36"/>
                               </w:rPr>
-                              <w:t xml:space="preserve"> </w:t>
+                              <w:t xml:space="preserve">D  E  </w:t>
                             </w:r>
                             <w:r>
                               <w:rPr>
                                 <w:sz w:val="36"/>
                                 <w:szCs w:val="36"/>
                               </w:rPr>
-                              <w:t xml:space="preserve">H </w:t>
+                              <w:t xml:space="preserve"> </w:t>
                             </w:r>
                             <w:r>
                               <w:rPr>
                                 <w:sz w:val="36"/>
                                 <w:szCs w:val="36"/>
                               </w:rPr>
-                              <w:t xml:space="preserve">  </w:t>
+                              <w:t xml:space="preserve">F  </w:t>
                             </w:r>
                             <w:r>
                               <w:rPr>
                                 <w:sz w:val="36"/>
                                 <w:szCs w:val="36"/>
                               </w:rPr>
-                              <w:t>I</w:t>
+                              <w:t xml:space="preserve"> </w:t>
                             </w:r>
                             <w:r>
                               <w:rPr>
                                 <w:sz w:val="36"/>
                                 <w:szCs w:val="36"/>
                               </w:rPr>
+                              <w:t xml:space="preserve">G </w:t>
+                            </w:r>
+                            <w:r>
+                              <w:rPr>
+                                <w:sz w:val="36"/>
+                                <w:szCs w:val="36"/>
+                              </w:rPr>
+                              <w:t xml:space="preserve"> </w:t>
+                            </w:r>
+                            <w:r>
+                              <w:rPr>
+                                <w:sz w:val="36"/>
+                                <w:szCs w:val="36"/>
+                              </w:rPr>
+                              <w:t xml:space="preserve">H </w:t>
+                            </w:r>
+                            <w:r>
+                              <w:rPr>
+                                <w:sz w:val="36"/>
+                                <w:szCs w:val="36"/>
+                              </w:rPr>
+                              <w:t xml:space="preserve">  </w:t>
+                            </w:r>
+                            <w:r>
+                              <w:rPr>
+                                <w:sz w:val="36"/>
+                                <w:szCs w:val="36"/>
+                              </w:rPr>
+                              <w:t>I</w:t>
+                            </w:r>
+                            <w:r>
+                              <w:rPr>
+                                <w:sz w:val="36"/>
+                                <w:szCs w:val="36"/>
+                              </w:rPr>
                               <w:t xml:space="preserve">    J</w:t>
                             </w:r>
                           </w:p>
@@ -3681,6 +3876,7 @@
                           <w:tcPr>
                             <w:tcW w:w="897" w:type="dxa"/>
                             <w:tcBorders>
+                              <w:left w:val="nil"/>
                               <w:bottom w:val="single" w:sz="4" w:space="0" w:color="FFFFFF" w:themeColor="background1"/>
                             </w:tcBorders>
                           </w:tcPr>
@@ -3701,6 +3897,9 @@
                         <w:tc>
                           <w:tcPr>
                             <w:tcW w:w="510" w:type="dxa"/>
+                            <w:tcBorders>
+                              <w:top w:val="single" w:sz="4" w:space="0" w:color="auto"/>
+                            </w:tcBorders>
                           </w:tcPr>
                           <w:p>
                             <w:pPr>
@@ -3726,7 +3925,9 @@
                         <w:tc>
                           <w:tcPr>
                             <w:tcW w:w="4125" w:type="dxa"/>
+                            <w:gridSpan w:val="2"/>
                             <w:tcBorders>
+                              <w:left w:val="nil"/>
                               <w:right w:val="single" w:sz="4" w:space="0" w:color="FFFFFF" w:themeColor="background1"/>
                             </w:tcBorders>
                           </w:tcPr>
@@ -3796,7 +3997,9 @@
                         <w:tc>
                           <w:tcPr>
                             <w:tcW w:w="4125" w:type="dxa"/>
+                            <w:gridSpan w:val="2"/>
                             <w:tcBorders>
+                              <w:left w:val="nil"/>
                               <w:right w:val="single" w:sz="4" w:space="0" w:color="FFFFFF" w:themeColor="background1"/>
                             </w:tcBorders>
                           </w:tcPr>
@@ -3863,7 +4066,9 @@
                         <w:tc>
                           <w:tcPr>
                             <w:tcW w:w="4125" w:type="dxa"/>
+                            <w:gridSpan w:val="2"/>
                             <w:tcBorders>
+                              <w:left w:val="nil"/>
                               <w:right w:val="single" w:sz="4" w:space="0" w:color="FFFFFF" w:themeColor="background1"/>
                             </w:tcBorders>
                           </w:tcPr>
@@ -3930,7 +4135,9 @@
                         <w:tc>
                           <w:tcPr>
                             <w:tcW w:w="4125" w:type="dxa"/>
+                            <w:gridSpan w:val="2"/>
                             <w:tcBorders>
+                              <w:left w:val="nil"/>
                               <w:right w:val="single" w:sz="4" w:space="0" w:color="FFFFFF" w:themeColor="background1"/>
                             </w:tcBorders>
                           </w:tcPr>
@@ -3997,7 +4204,9 @@
                         <w:tc>
                           <w:tcPr>
                             <w:tcW w:w="4125" w:type="dxa"/>
+                            <w:gridSpan w:val="2"/>
                             <w:tcBorders>
+                              <w:left w:val="nil"/>
                               <w:right w:val="single" w:sz="4" w:space="0" w:color="FFFFFF" w:themeColor="background1"/>
                             </w:tcBorders>
                           </w:tcPr>
@@ -4064,7 +4273,9 @@
                         <w:tc>
                           <w:tcPr>
                             <w:tcW w:w="4125" w:type="dxa"/>
+                            <w:gridSpan w:val="2"/>
                             <w:tcBorders>
+                              <w:left w:val="nil"/>
                               <w:right w:val="single" w:sz="4" w:space="0" w:color="FFFFFF" w:themeColor="background1"/>
                             </w:tcBorders>
                           </w:tcPr>
@@ -4131,7 +4342,9 @@
                         <w:tc>
                           <w:tcPr>
                             <w:tcW w:w="4125" w:type="dxa"/>
+                            <w:gridSpan w:val="2"/>
                             <w:tcBorders>
+                              <w:left w:val="nil"/>
                               <w:right w:val="single" w:sz="4" w:space="0" w:color="FFFFFF" w:themeColor="background1"/>
                             </w:tcBorders>
                           </w:tcPr>
@@ -4198,7 +4411,9 @@
                         <w:tc>
                           <w:tcPr>
                             <w:tcW w:w="4125" w:type="dxa"/>
+                            <w:gridSpan w:val="2"/>
                             <w:tcBorders>
+                              <w:left w:val="nil"/>
                               <w:right w:val="single" w:sz="4" w:space="0" w:color="FFFFFF" w:themeColor="background1"/>
                             </w:tcBorders>
                           </w:tcPr>
@@ -4265,7 +4480,9 @@
                         <w:tc>
                           <w:tcPr>
                             <w:tcW w:w="4125" w:type="dxa"/>
+                            <w:gridSpan w:val="2"/>
                             <w:tcBorders>
+                              <w:left w:val="nil"/>
                               <w:right w:val="single" w:sz="4" w:space="0" w:color="FFFFFF" w:themeColor="background1"/>
                             </w:tcBorders>
                           </w:tcPr>
@@ -4332,7 +4549,9 @@
                         <w:tc>
                           <w:tcPr>
                             <w:tcW w:w="4125" w:type="dxa"/>
+                            <w:gridSpan w:val="2"/>
                             <w:tcBorders>
+                              <w:left w:val="nil"/>
                               <w:right w:val="single" w:sz="4" w:space="0" w:color="FFFFFF" w:themeColor="background1"/>
                             </w:tcBorders>
                           </w:tcPr>
@@ -4399,7 +4618,9 @@
                         <w:tc>
                           <w:tcPr>
                             <w:tcW w:w="4125" w:type="dxa"/>
+                            <w:gridSpan w:val="2"/>
                             <w:tcBorders>
+                              <w:left w:val="nil"/>
                               <w:right w:val="single" w:sz="4" w:space="0" w:color="FFFFFF" w:themeColor="background1"/>
                             </w:tcBorders>
                           </w:tcPr>
@@ -4466,7 +4687,9 @@
                         <w:tc>
                           <w:tcPr>
                             <w:tcW w:w="4125" w:type="dxa"/>
+                            <w:gridSpan w:val="2"/>
                             <w:tcBorders>
+                              <w:left w:val="nil"/>
                               <w:right w:val="single" w:sz="4" w:space="0" w:color="FFFFFF" w:themeColor="background1"/>
                             </w:tcBorders>
                           </w:tcPr>
@@ -4533,7 +4756,9 @@
                         <w:tc>
                           <w:tcPr>
                             <w:tcW w:w="4125" w:type="dxa"/>
+                            <w:gridSpan w:val="2"/>
                             <w:tcBorders>
+                              <w:left w:val="nil"/>
                               <w:right w:val="single" w:sz="4" w:space="0" w:color="FFFFFF" w:themeColor="background1"/>
                             </w:tcBorders>
                           </w:tcPr>
@@ -4600,7 +4825,9 @@
                         <w:tc>
                           <w:tcPr>
                             <w:tcW w:w="4125" w:type="dxa"/>
+                            <w:gridSpan w:val="2"/>
                             <w:tcBorders>
+                              <w:left w:val="nil"/>
                               <w:right w:val="single" w:sz="4" w:space="0" w:color="FFFFFF" w:themeColor="background1"/>
                             </w:tcBorders>
                           </w:tcPr>
@@ -4667,7 +4894,9 @@
                         <w:tc>
                           <w:tcPr>
                             <w:tcW w:w="4125" w:type="dxa"/>
+                            <w:gridSpan w:val="2"/>
                             <w:tcBorders>
+                              <w:left w:val="nil"/>
                               <w:right w:val="single" w:sz="4" w:space="0" w:color="FFFFFF" w:themeColor="background1"/>
                             </w:tcBorders>
                           </w:tcPr>
@@ -4734,7 +4963,9 @@
                         <w:tc>
                           <w:tcPr>
                             <w:tcW w:w="4125" w:type="dxa"/>
+                            <w:gridSpan w:val="2"/>
                             <w:tcBorders>
+                              <w:left w:val="nil"/>
                               <w:right w:val="single" w:sz="4" w:space="0" w:color="FFFFFF" w:themeColor="background1"/>
                             </w:tcBorders>
                           </w:tcPr>
@@ -4801,7 +5032,9 @@
                         <w:tc>
                           <w:tcPr>
                             <w:tcW w:w="4125" w:type="dxa"/>
+                            <w:gridSpan w:val="2"/>
                             <w:tcBorders>
+                              <w:left w:val="nil"/>
                               <w:right w:val="single" w:sz="4" w:space="0" w:color="FFFFFF" w:themeColor="background1"/>
                             </w:tcBorders>
                           </w:tcPr>
@@ -4868,7 +5101,9 @@
                         <w:tc>
                           <w:tcPr>
                             <w:tcW w:w="4125" w:type="dxa"/>
+                            <w:gridSpan w:val="2"/>
                             <w:tcBorders>
+                              <w:left w:val="nil"/>
                               <w:right w:val="single" w:sz="4" w:space="0" w:color="FFFFFF" w:themeColor="background1"/>
                             </w:tcBorders>
                           </w:tcPr>
@@ -4935,7 +5170,9 @@
                         <w:tc>
                           <w:tcPr>
                             <w:tcW w:w="4125" w:type="dxa"/>
+                            <w:gridSpan w:val="2"/>
                             <w:tcBorders>
+                              <w:left w:val="nil"/>
                               <w:right w:val="single" w:sz="4" w:space="0" w:color="FFFFFF" w:themeColor="background1"/>
                             </w:tcBorders>
                           </w:tcPr>
@@ -5002,7 +5239,9 @@
                         <w:tc>
                           <w:tcPr>
                             <w:tcW w:w="4125" w:type="dxa"/>
+                            <w:gridSpan w:val="2"/>
                             <w:tcBorders>
+                              <w:left w:val="nil"/>
                               <w:right w:val="single" w:sz="4" w:space="0" w:color="FFFFFF" w:themeColor="background1"/>
                             </w:tcBorders>
                           </w:tcPr>
@@ -5069,7 +5308,9 @@
                         <w:tc>
                           <w:tcPr>
                             <w:tcW w:w="4125" w:type="dxa"/>
+                            <w:gridSpan w:val="2"/>
                             <w:tcBorders>
+                              <w:left w:val="nil"/>
                               <w:right w:val="single" w:sz="4" w:space="0" w:color="FFFFFF" w:themeColor="background1"/>
                             </w:tcBorders>
                           </w:tcPr>
@@ -5136,7 +5377,9 @@
                         <w:tc>
                           <w:tcPr>
                             <w:tcW w:w="4125" w:type="dxa"/>
+                            <w:gridSpan w:val="2"/>
                             <w:tcBorders>
+                              <w:left w:val="nil"/>
                               <w:right w:val="single" w:sz="4" w:space="0" w:color="FFFFFF" w:themeColor="background1"/>
                             </w:tcBorders>
                           </w:tcPr>
@@ -5203,7 +5446,9 @@
                         <w:tc>
                           <w:tcPr>
                             <w:tcW w:w="4125" w:type="dxa"/>
+                            <w:gridSpan w:val="2"/>
                             <w:tcBorders>
+                              <w:left w:val="nil"/>
                               <w:right w:val="single" w:sz="4" w:space="0" w:color="FFFFFF" w:themeColor="background1"/>
                             </w:tcBorders>
                           </w:tcPr>
@@ -5270,7 +5515,9 @@
                         <w:tc>
                           <w:tcPr>
                             <w:tcW w:w="4125" w:type="dxa"/>
+                            <w:gridSpan w:val="2"/>
                             <w:tcBorders>
+                              <w:left w:val="nil"/>
                               <w:right w:val="single" w:sz="4" w:space="0" w:color="FFFFFF" w:themeColor="background1"/>
                             </w:tcBorders>
                           </w:tcPr>
@@ -5337,7 +5584,9 @@
                         <w:tc>
                           <w:tcPr>
                             <w:tcW w:w="4125" w:type="dxa"/>
+                            <w:gridSpan w:val="2"/>
                             <w:tcBorders>
+                              <w:left w:val="nil"/>
                               <w:right w:val="single" w:sz="4" w:space="0" w:color="FFFFFF" w:themeColor="background1"/>
                             </w:tcBorders>
                           </w:tcPr>
@@ -5407,7 +5656,9 @@
                         <w:tc>
                           <w:tcPr>
                             <w:tcW w:w="4125" w:type="dxa"/>
+                            <w:gridSpan w:val="2"/>
                             <w:tcBorders>
+                              <w:left w:val="nil"/>
                               <w:right w:val="single" w:sz="4" w:space="0" w:color="FFFFFF" w:themeColor="background1"/>
                             </w:tcBorders>
                           </w:tcPr>
@@ -5477,7 +5728,9 @@
                         <w:tc>
                           <w:tcPr>
                             <w:tcW w:w="4125" w:type="dxa"/>
+                            <w:gridSpan w:val="2"/>
                             <w:tcBorders>
+                              <w:left w:val="nil"/>
                               <w:right w:val="single" w:sz="4" w:space="0" w:color="FFFFFF" w:themeColor="background1"/>
                             </w:tcBorders>
                           </w:tcPr>
@@ -5547,7 +5800,9 @@
                         <w:tc>
                           <w:tcPr>
                             <w:tcW w:w="4125" w:type="dxa"/>
+                            <w:gridSpan w:val="2"/>
                             <w:tcBorders>
+                              <w:left w:val="nil"/>
                               <w:right w:val="single" w:sz="4" w:space="0" w:color="FFFFFF" w:themeColor="background1"/>
                             </w:tcBorders>
                           </w:tcPr>
@@ -5617,7 +5872,9 @@
                         <w:tc>
                           <w:tcPr>
                             <w:tcW w:w="4125" w:type="dxa"/>
+                            <w:gridSpan w:val="2"/>
                             <w:tcBorders>
+                              <w:left w:val="nil"/>
                               <w:right w:val="single" w:sz="4" w:space="0" w:color="FFFFFF" w:themeColor="background1"/>
                             </w:tcBorders>
                           </w:tcPr>
@@ -5687,7 +5944,9 @@
                         <w:tc>
                           <w:tcPr>
                             <w:tcW w:w="4125" w:type="dxa"/>
+                            <w:gridSpan w:val="2"/>
                             <w:tcBorders>
+                              <w:left w:val="nil"/>
                               <w:right w:val="single" w:sz="4" w:space="0" w:color="FFFFFF" w:themeColor="background1"/>
                             </w:tcBorders>
                           </w:tcPr>
@@ -5730,56 +5989,14 @@
                       </w:tr>
                       <w:tr>
                         <w:trPr>
+                          <w:gridAfter w:val="2"/>
+                          <w:wAfter w:w="4635" w:type="dxa"/>
                           <w:trHeight w:val="116"/>
                         </w:trPr>
                         <w:tc>
                           <w:tcPr>
-                            <w:tcW w:w="510" w:type="dxa"/>
-                          </w:tcPr>
-                          <w:p>
-                            <w:pPr>
-                              <w:spacing w:line="120" w:lineRule="auto"/>
-                              <w:rPr>
-                                <w:vertAlign w:val="subscript"/>
-                              </w:rPr>
-                            </w:pPr>
-                            <w:r>
-                              <w:rPr>
-                                <w:b/>
-                                <w:sz w:val="44"/>
-                                <w:szCs w:val="44"/>
-                                <w:vertAlign w:val="subscript"/>
-                              </w:rPr>
-                              <w:t>31</w:t>
-                            </w:r>
-                          </w:p>
-                        </w:tc>
-                        <w:tc>
-                          <w:tcPr>
-                            <w:tcW w:w="4125" w:type="dxa"/>
-                            <w:tcBorders>
-                              <w:right w:val="single" w:sz="4" w:space="0" w:color="FFFFFF" w:themeColor="background1"/>
-                            </w:tcBorders>
-                          </w:tcPr>
-                          <w:p>
-                            <w:pPr>
-                              <w:spacing w:line="120" w:lineRule="auto"/>
-                              <w:rPr>
-                                <w:vertAlign w:val="subscript"/>
-                              </w:rPr>
-                            </w:pPr>
-                            <w:r>
-                              <w:rPr>
-                                <w:sz w:val="48"/>
-                                <w:szCs w:val="48"/>
-                              </w:rPr>
-                              <w:t>${anserr31c2}</w:t>
-                            </w:r>
-                          </w:p>
-                        </w:tc>
-                        <w:tc>
-                          <w:tcPr>
                             <w:tcW w:w="897" w:type="dxa"/>
+                            <w:gridSpan w:val="2"/>
                             <w:tcBorders>
                               <w:top w:val="single" w:sz="4" w:space="0" w:color="FFFFFF" w:themeColor="background1"/>
                               <w:left w:val="single" w:sz="4" w:space="0" w:color="FFFFFF" w:themeColor="background1"/>
@@ -5800,56 +6017,14 @@
                       </w:tr>
                       <w:tr>
                         <w:trPr>
+                          <w:gridAfter w:val="2"/>
+                          <w:wAfter w:w="4635" w:type="dxa"/>
                           <w:trHeight w:val="116"/>
                         </w:trPr>
                         <w:tc>
                           <w:tcPr>
-                            <w:tcW w:w="510" w:type="dxa"/>
-                          </w:tcPr>
-                          <w:p>
-                            <w:pPr>
-                              <w:spacing w:line="120" w:lineRule="auto"/>
-                              <w:rPr>
-                                <w:vertAlign w:val="subscript"/>
-                              </w:rPr>
-                            </w:pPr>
-                            <w:r>
-                              <w:rPr>
-                                <w:b/>
-                                <w:sz w:val="44"/>
-                                <w:szCs w:val="44"/>
-                                <w:vertAlign w:val="subscript"/>
-                              </w:rPr>
-                              <w:t>32</w:t>
-                            </w:r>
-                          </w:p>
-                        </w:tc>
-                        <w:tc>
-                          <w:tcPr>
-                            <w:tcW w:w="4125" w:type="dxa"/>
-                            <w:tcBorders>
-                              <w:right w:val="single" w:sz="4" w:space="0" w:color="FFFFFF" w:themeColor="background1"/>
-                            </w:tcBorders>
-                          </w:tcPr>
-                          <w:p>
-                            <w:pPr>
-                              <w:spacing w:line="120" w:lineRule="auto"/>
-                              <w:rPr>
-                                <w:vertAlign w:val="subscript"/>
-                              </w:rPr>
-                            </w:pPr>
-                            <w:r>
-                              <w:rPr>
-                                <w:sz w:val="48"/>
-                                <w:szCs w:val="48"/>
-                              </w:rPr>
-                              <w:t>${anserr32c2}</w:t>
-                            </w:r>
-                          </w:p>
-                        </w:tc>
-                        <w:tc>
-                          <w:tcPr>
                             <w:tcW w:w="897" w:type="dxa"/>
+                            <w:gridSpan w:val="2"/>
                             <w:tcBorders>
                               <w:top w:val="single" w:sz="4" w:space="0" w:color="FFFFFF" w:themeColor="background1"/>
                               <w:left w:val="single" w:sz="4" w:space="0" w:color="FFFFFF" w:themeColor="background1"/>
@@ -5888,7 +6063,207 @@
         <mc:AlternateContent>
           <mc:Choice Requires="wps">
             <w:drawing>
-              <wp:anchor distT="0" distB="0" distL="114300" distR="114300" simplePos="0" relativeHeight="251667456" behindDoc="0" locked="0" layoutInCell="1" allowOverlap="1" wp14:anchorId="7A044C75" wp14:editId="709FF531">
+              <wp:anchor distT="0" distB="0" distL="114300" distR="114300" simplePos="0" relativeHeight="251689984" behindDoc="0" locked="0" layoutInCell="1" allowOverlap="1" wp14:anchorId="165879E8" wp14:editId="20264F82">
+                <wp:simplePos x="0" y="0"/>
+                <wp:positionH relativeFrom="column">
+                  <wp:posOffset>2068195</wp:posOffset>
+                </wp:positionH>
+                <wp:positionV relativeFrom="paragraph">
+                  <wp:posOffset>189230</wp:posOffset>
+                </wp:positionV>
+                <wp:extent cx="1144905" cy="1480820"/>
+                <wp:effectExtent l="0" t="0" r="0" b="0"/>
+                <wp:wrapSquare wrapText="bothSides"/>
+                <wp:docPr id="13" name="Text Box 13"/>
+                <wp:cNvGraphicFramePr/>
+                <a:graphic xmlns:a="http://schemas.openxmlformats.org/drawingml/2006/main">
+                  <a:graphicData uri="http://schemas.microsoft.com/office/word/2010/wordprocessingShape">
+                    <wps:wsp>
+                      <wps:cNvSpPr txBox="1"/>
+                      <wps:spPr>
+                        <a:xfrm>
+                          <a:off x="0" y="0"/>
+                          <a:ext cx="1144905" cy="1480820"/>
+                        </a:xfrm>
+                        <a:prstGeom prst="rect">
+                          <a:avLst/>
+                        </a:prstGeom>
+                        <a:noFill/>
+                        <a:ln>
+                          <a:noFill/>
+                        </a:ln>
+                        <a:effectLst/>
+                      </wps:spPr>
+                      <wps:style>
+                        <a:lnRef idx="0">
+                          <a:schemeClr val="accent1"/>
+                        </a:lnRef>
+                        <a:fillRef idx="0">
+                          <a:schemeClr val="accent1"/>
+                        </a:fillRef>
+                        <a:effectRef idx="0">
+                          <a:schemeClr val="accent1"/>
+                        </a:effectRef>
+                        <a:fontRef idx="minor">
+                          <a:schemeClr val="dk1"/>
+                        </a:fontRef>
+                      </wps:style>
+                      <wps:txbx>
+                        <w:txbxContent>
+                          <w:p>
+                            <w:r>
+                              <w:rPr>
+                                <w:noProof/>
+                                <w:vertAlign w:val="subscript"/>
+                              </w:rPr>
+                              <w:drawing>
+                                <wp:inline distT="0" distB="0" distL="0" distR="0" wp14:anchorId="3D8E5120" wp14:editId="17CB18E9">
+                                  <wp:extent cx="1029716" cy="980440"/>
+                                  <wp:effectExtent l="0" t="952" r="11112" b="11113"/>
+                                  <wp:docPr id="24" name="Picture 24"/>
+                                  <wp:cNvGraphicFramePr>
+                                    <a:graphicFrameLocks xmlns:a="http://schemas.openxmlformats.org/drawingml/2006/main" noChangeAspect="1"/>
+                                  </wp:cNvGraphicFramePr>
+                                  <a:graphic xmlns:a="http://schemas.openxmlformats.org/drawingml/2006/main">
+                                    <a:graphicData uri="http://schemas.openxmlformats.org/drawingml/2006/picture">
+                                      <pic:pic xmlns:pic="http://schemas.openxmlformats.org/drawingml/2006/picture">
+                                        <pic:nvPicPr>
+                                          <pic:cNvPr id="0" name="Picture 1" descr="../../../../../Desktop/sample.png"/>
+                                          <pic:cNvPicPr>
+                                            <a:picLocks noChangeAspect="1" noChangeArrowheads="1"/>
+                                          </pic:cNvPicPr>
+                                        </pic:nvPicPr>
+                                        <pic:blipFill>
+                                          <a:blip r:embed="rId5">
+                                            <a:extLst>
+                                              <a:ext uri="{28A0092B-C50C-407E-A947-70E740481C1C}">
+                                                <a14:useLocalDpi xmlns:a14="http://schemas.microsoft.com/office/drawing/2010/main" val="0"/>
+                                              </a:ext>
+                                            </a:extLst>
+                                          </a:blip>
+                                          <a:stretch>
+                                            <a:fillRect/>
+                                          </a:stretch>
+                                        </pic:blipFill>
+                                        <pic:spPr bwMode="auto">
+                                          <a:xfrm rot="16200000" flipH="1">
+                                            <a:off x="0" y="0"/>
+                                            <a:ext cx="1031669" cy="982299"/>
+                                          </a:xfrm>
+                                          <a:prstGeom prst="rect">
+                                            <a:avLst/>
+                                          </a:prstGeom>
+                                          <a:noFill/>
+                                          <a:ln>
+                                            <a:noFill/>
+                                          </a:ln>
+                                        </pic:spPr>
+                                      </pic:pic>
+                                    </a:graphicData>
+                                  </a:graphic>
+                                </wp:inline>
+                              </w:drawing>
+                            </w:r>
+                          </w:p>
+                        </w:txbxContent>
+                      </wps:txbx>
+                      <wps:bodyPr rot="0" spcFirstLastPara="0" vertOverflow="overflow" horzOverflow="overflow" vert="horz" wrap="square" lIns="91440" tIns="45720" rIns="91440" bIns="45720" numCol="1" spcCol="0" rtlCol="0" fromWordArt="0" anchor="t" anchorCtr="0" forceAA="0" compatLnSpc="1">
+                        <a:prstTxWarp prst="textNoShape">
+                          <a:avLst/>
+                        </a:prstTxWarp>
+                        <a:noAutofit/>
+                      </wps:bodyPr>
+                    </wps:wsp>
+                  </a:graphicData>
+                </a:graphic>
+                <wp14:sizeRelH relativeFrom="margin">
+                  <wp14:pctWidth>0</wp14:pctWidth>
+                </wp14:sizeRelH>
+                <wp14:sizeRelV relativeFrom="margin">
+                  <wp14:pctHeight>0</wp14:pctHeight>
+                </wp14:sizeRelV>
+              </wp:anchor>
+            </w:drawing>
+          </mc:Choice>
+          <mc:Fallback>
+            <w:pict>
+              <v:shape w14:anchorId="165879E8" id="Text Box 13" o:spid="_x0000_s1032" type="#_x0000_t202" style="position:absolute;margin-left:162.85pt;margin-top:14.9pt;width:90.15pt;height:116.6pt;z-index:251689984;visibility:visible;mso-wrap-style:square;mso-width-percent:0;mso-height-percent:0;mso-wrap-distance-left:9pt;mso-wrap-distance-top:0;mso-wrap-distance-right:9pt;mso-wrap-distance-bottom:0;mso-position-horizontal:absolute;mso-position-horizontal-relative:text;mso-position-vertical:absolute;mso-position-vertical-relative:text;mso-width-percent:0;mso-height-percent:0;mso-width-relative:margin;mso-height-relative:margin;v-text-anchor:top" o:gfxdata="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" filled="f" stroked="f">
+                <v:textbox>
+                  <w:txbxContent>
+                    <w:p>
+                      <w:r>
+                        <w:rPr>
+                          <w:noProof/>
+                          <w:vertAlign w:val="subscript"/>
+                        </w:rPr>
+                        <w:drawing>
+                          <wp:inline distT="0" distB="0" distL="0" distR="0" wp14:anchorId="3D8E5120" wp14:editId="17CB18E9">
+                            <wp:extent cx="1029716" cy="980440"/>
+                            <wp:effectExtent l="0" t="952" r="11112" b="11113"/>
+                            <wp:docPr id="24" name="Picture 24"/>
+                            <wp:cNvGraphicFramePr>
+                              <a:graphicFrameLocks xmlns:a="http://schemas.openxmlformats.org/drawingml/2006/main" noChangeAspect="1"/>
+                            </wp:cNvGraphicFramePr>
+                            <a:graphic xmlns:a="http://schemas.openxmlformats.org/drawingml/2006/main">
+                              <a:graphicData uri="http://schemas.openxmlformats.org/drawingml/2006/picture">
+                                <pic:pic xmlns:pic="http://schemas.openxmlformats.org/drawingml/2006/picture">
+                                  <pic:nvPicPr>
+                                    <pic:cNvPr id="0" name="Picture 1" descr="../../../../../Desktop/sample.png"/>
+                                    <pic:cNvPicPr>
+                                      <a:picLocks noChangeAspect="1" noChangeArrowheads="1"/>
+                                    </pic:cNvPicPr>
+                                  </pic:nvPicPr>
+                                  <pic:blipFill>
+                                    <a:blip r:embed="rId6">
+                                      <a:extLst>
+                                        <a:ext uri="{28A0092B-C50C-407E-A947-70E740481C1C}">
+                                          <a14:useLocalDpi xmlns:a14="http://schemas.microsoft.com/office/drawing/2010/main" val="0"/>
+                                        </a:ext>
+                                      </a:extLst>
+                                    </a:blip>
+                                    <a:stretch>
+                                      <a:fillRect/>
+                                    </a:stretch>
+                                  </pic:blipFill>
+                                  <pic:spPr bwMode="auto">
+                                    <a:xfrm rot="16200000" flipH="1">
+                                      <a:off x="0" y="0"/>
+                                      <a:ext cx="1031669" cy="982299"/>
+                                    </a:xfrm>
+                                    <a:prstGeom prst="rect">
+                                      <a:avLst/>
+                                    </a:prstGeom>
+                                    <a:noFill/>
+                                    <a:ln>
+                                      <a:noFill/>
+                                    </a:ln>
+                                  </pic:spPr>
+                                </pic:pic>
+                              </a:graphicData>
+                            </a:graphic>
+                          </wp:inline>
+                        </w:drawing>
+                      </w:r>
+                    </w:p>
+                  </w:txbxContent>
+                </v:textbox>
+                <w10:wrap type="square"/>
+              </v:shape>
+            </w:pict>
+          </mc:Fallback>
+        </mc:AlternateContent>
+      </w:r>
+      <w:r>
+        <w:rPr>
+          <w:b/>
+          <w:noProof/>
+          <w:sz w:val="32"/>
+          <w:szCs w:val="32"/>
+        </w:rPr>
+        <mc:AlternateContent>
+          <mc:Choice Requires="wps">
+            <w:drawing>
+              <wp:anchor distT="0" distB="0" distL="114300" distR="114300" simplePos="0" relativeHeight="251667456" behindDoc="0" locked="0" layoutInCell="1" allowOverlap="1" wp14:anchorId="7A044C75" wp14:editId="56E7DE0E">
                 <wp:simplePos x="0" y="0"/>
                 <wp:positionH relativeFrom="column">
                   <wp:posOffset>89535</wp:posOffset>
@@ -5948,7 +6323,7 @@
           </mc:Choice>
           <mc:Fallback>
             <w:pict>
-              <v:line w14:anchorId="10489D5D" id="Straight Connector 7" o:spid="_x0000_s1026" style="position:absolute;z-index:251667456;visibility:visible;mso-wrap-style:square;mso-width-percent:0;mso-height-percent:0;mso-wrap-distance-left:9pt;mso-wrap-distance-top:0;mso-wrap-distance-right:9pt;mso-wrap-distance-bottom:0;mso-position-horizontal:absolute;mso-position-horizontal-relative:text;mso-position-vertical:absolute;mso-position-vertical-relative:text;mso-width-percent:0;mso-height-percent:0;mso-width-relative:margin;mso-height-relative:margin" from="7.05pt,6.1pt" to="235.1pt,6.3pt" o:gfxdata="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" strokecolor="black [3213]" strokeweight="1.5pt">
+              <v:line w14:anchorId="291305A1" id="Straight Connector 7" o:spid="_x0000_s1026" style="position:absolute;z-index:251667456;visibility:visible;mso-wrap-style:square;mso-width-percent:0;mso-height-percent:0;mso-wrap-distance-left:9pt;mso-wrap-distance-top:0;mso-wrap-distance-right:9pt;mso-wrap-distance-bottom:0;mso-position-horizontal:absolute;mso-position-horizontal-relative:text;mso-position-vertical:absolute;mso-position-vertical-relative:text;mso-width-percent:0;mso-height-percent:0;mso-width-relative:margin;mso-height-relative:margin" from="7.05pt,6.1pt" to="235.1pt,6.3pt" o:gfxdata="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" strokecolor="black [3213]" strokeweight="1.5pt">
                 <v:stroke joinstyle="miter"/>
               </v:line>
             </w:pict>
@@ -6033,208 +6408,7 @@
         </mc:AlternateContent>
       </w:r>
     </w:p>
-    <w:p>
-      <w:r>
-        <w:rPr>
-          <w:b/>
-          <w:noProof/>
-          <w:sz w:val="32"/>
-          <w:szCs w:val="32"/>
-        </w:rPr>
-        <mc:AlternateContent>
-          <mc:Choice Requires="wps">
-            <w:drawing>
-              <wp:anchor distT="0" distB="0" distL="114300" distR="114300" simplePos="0" relativeHeight="251689984" behindDoc="0" locked="0" layoutInCell="1" allowOverlap="1" wp14:anchorId="165879E8" wp14:editId="6A57C114">
-                <wp:simplePos x="0" y="0"/>
-                <wp:positionH relativeFrom="column">
-                  <wp:posOffset>2068830</wp:posOffset>
-                </wp:positionH>
-                <wp:positionV relativeFrom="paragraph">
-                  <wp:posOffset>8255</wp:posOffset>
-                </wp:positionV>
-                <wp:extent cx="1604645" cy="1480820"/>
-                <wp:effectExtent l="0" t="0" r="0" b="0"/>
-                <wp:wrapSquare wrapText="bothSides"/>
-                <wp:docPr id="13" name="Text Box 13"/>
-                <wp:cNvGraphicFramePr/>
-                <a:graphic xmlns:a="http://schemas.openxmlformats.org/drawingml/2006/main">
-                  <a:graphicData uri="http://schemas.microsoft.com/office/word/2010/wordprocessingShape">
-                    <wps:wsp>
-                      <wps:cNvSpPr txBox="1"/>
-                      <wps:spPr>
-                        <a:xfrm>
-                          <a:off x="0" y="0"/>
-                          <a:ext cx="1604645" cy="1480820"/>
-                        </a:xfrm>
-                        <a:prstGeom prst="rect">
-                          <a:avLst/>
-                        </a:prstGeom>
-                        <a:noFill/>
-                        <a:ln>
-                          <a:noFill/>
-                        </a:ln>
-                        <a:effectLst/>
-                      </wps:spPr>
-                      <wps:style>
-                        <a:lnRef idx="0">
-                          <a:schemeClr val="accent1"/>
-                        </a:lnRef>
-                        <a:fillRef idx="0">
-                          <a:schemeClr val="accent1"/>
-                        </a:fillRef>
-                        <a:effectRef idx="0">
-                          <a:schemeClr val="accent1"/>
-                        </a:effectRef>
-                        <a:fontRef idx="minor">
-                          <a:schemeClr val="dk1"/>
-                        </a:fontRef>
-                      </wps:style>
-                      <wps:txbx>
-                        <w:txbxContent>
-                          <w:p>
-                            <w:r>
-                              <w:rPr>
-                                <w:noProof/>
-                                <w:vertAlign w:val="subscript"/>
-                              </w:rPr>
-                              <w:drawing>
-                                <wp:inline distT="0" distB="0" distL="0" distR="0" wp14:anchorId="3D8E5120" wp14:editId="17CB18E9">
-                                  <wp:extent cx="1029716" cy="980440"/>
-                                  <wp:effectExtent l="0" t="952" r="11112" b="11113"/>
-                                  <wp:docPr id="24" name="Picture 24"/>
-                                  <wp:cNvGraphicFramePr>
-                                    <a:graphicFrameLocks xmlns:a="http://schemas.openxmlformats.org/drawingml/2006/main" noChangeAspect="1"/>
-                                  </wp:cNvGraphicFramePr>
-                                  <a:graphic xmlns:a="http://schemas.openxmlformats.org/drawingml/2006/main">
-                                    <a:graphicData uri="http://schemas.openxmlformats.org/drawingml/2006/picture">
-                                      <pic:pic xmlns:pic="http://schemas.openxmlformats.org/drawingml/2006/picture">
-                                        <pic:nvPicPr>
-                                          <pic:cNvPr id="0" name="Picture 1" descr="../../../../../Desktop/sample.png"/>
-                                          <pic:cNvPicPr>
-                                            <a:picLocks noChangeAspect="1" noChangeArrowheads="1"/>
-                                          </pic:cNvPicPr>
-                                        </pic:nvPicPr>
-                                        <pic:blipFill>
-                                          <a:blip r:embed="rId5">
-                                            <a:extLst>
-                                              <a:ext uri="{28A0092B-C50C-407E-A947-70E740481C1C}">
-                                                <a14:useLocalDpi xmlns:a14="http://schemas.microsoft.com/office/drawing/2010/main" val="0"/>
-                                              </a:ext>
-                                            </a:extLst>
-                                          </a:blip>
-                                          <a:stretch>
-                                            <a:fillRect/>
-                                          </a:stretch>
-                                        </pic:blipFill>
-                                        <pic:spPr bwMode="auto">
-                                          <a:xfrm rot="16200000" flipH="1">
-                                            <a:off x="0" y="0"/>
-                                            <a:ext cx="1031669" cy="982299"/>
-                                          </a:xfrm>
-                                          <a:prstGeom prst="rect">
-                                            <a:avLst/>
-                                          </a:prstGeom>
-                                          <a:noFill/>
-                                          <a:ln>
-                                            <a:noFill/>
-                                          </a:ln>
-                                        </pic:spPr>
-                                      </pic:pic>
-                                    </a:graphicData>
-                                  </a:graphic>
-                                </wp:inline>
-                              </w:drawing>
-                            </w:r>
-                          </w:p>
-                        </w:txbxContent>
-                      </wps:txbx>
-                      <wps:bodyPr rot="0" spcFirstLastPara="0" vertOverflow="overflow" horzOverflow="overflow" vert="horz" wrap="square" lIns="91440" tIns="45720" rIns="91440" bIns="45720" numCol="1" spcCol="0" rtlCol="0" fromWordArt="0" anchor="t" anchorCtr="0" forceAA="0" compatLnSpc="1">
-                        <a:prstTxWarp prst="textNoShape">
-                          <a:avLst/>
-                        </a:prstTxWarp>
-                        <a:noAutofit/>
-                      </wps:bodyPr>
-                    </wps:wsp>
-                  </a:graphicData>
-                </a:graphic>
-                <wp14:sizeRelH relativeFrom="margin">
-                  <wp14:pctWidth>0</wp14:pctWidth>
-                </wp14:sizeRelH>
-                <wp14:sizeRelV relativeFrom="margin">
-                  <wp14:pctHeight>0</wp14:pctHeight>
-                </wp14:sizeRelV>
-              </wp:anchor>
-            </w:drawing>
-          </mc:Choice>
-          <mc:Fallback>
-            <w:pict>
-              <v:shape w14:anchorId="165879E8" id="Text Box 13" o:spid="_x0000_s1032" type="#_x0000_t202" style="position:absolute;margin-left:162.9pt;margin-top:.65pt;width:126.35pt;height:116.6pt;z-index:251689984;visibility:visible;mso-wrap-style:square;mso-width-percent:0;mso-height-percent:0;mso-wrap-distance-left:9pt;mso-wrap-distance-top:0;mso-wrap-distance-right:9pt;mso-wrap-distance-bottom:0;mso-position-horizontal:absolute;mso-position-horizontal-relative:text;mso-position-vertical:absolute;mso-position-vertical-relative:text;mso-width-percent:0;mso-height-percent:0;mso-width-relative:margin;mso-height-relative:margin;v-text-anchor:top" o:gfxdata="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" filled="f" stroked="f">
-                <v:textbox>
-                  <w:txbxContent>
-                    <w:p>
-                      <w:r>
-                        <w:rPr>
-                          <w:noProof/>
-                          <w:vertAlign w:val="subscript"/>
-                        </w:rPr>
-                        <w:drawing>
-                          <wp:inline distT="0" distB="0" distL="0" distR="0" wp14:anchorId="3D8E5120" wp14:editId="17CB18E9">
-                            <wp:extent cx="1029716" cy="980440"/>
-                            <wp:effectExtent l="0" t="952" r="11112" b="11113"/>
-                            <wp:docPr id="24" name="Picture 24"/>
-                            <wp:cNvGraphicFramePr>
-                              <a:graphicFrameLocks xmlns:a="http://schemas.openxmlformats.org/drawingml/2006/main" noChangeAspect="1"/>
-                            </wp:cNvGraphicFramePr>
-                            <a:graphic xmlns:a="http://schemas.openxmlformats.org/drawingml/2006/main">
-                              <a:graphicData uri="http://schemas.openxmlformats.org/drawingml/2006/picture">
-                                <pic:pic xmlns:pic="http://schemas.openxmlformats.org/drawingml/2006/picture">
-                                  <pic:nvPicPr>
-                                    <pic:cNvPr id="0" name="Picture 1" descr="../../../../../Desktop/sample.png"/>
-                                    <pic:cNvPicPr>
-                                      <a:picLocks noChangeAspect="1" noChangeArrowheads="1"/>
-                                    </pic:cNvPicPr>
-                                  </pic:nvPicPr>
-                                  <pic:blipFill>
-                                    <a:blip r:embed="rId5">
-                                      <a:extLst>
-                                        <a:ext uri="{28A0092B-C50C-407E-A947-70E740481C1C}">
-                                          <a14:useLocalDpi xmlns:a14="http://schemas.microsoft.com/office/drawing/2010/main" val="0"/>
-                                        </a:ext>
-                                      </a:extLst>
-                                    </a:blip>
-                                    <a:stretch>
-                                      <a:fillRect/>
-                                    </a:stretch>
-                                  </pic:blipFill>
-                                  <pic:spPr bwMode="auto">
-                                    <a:xfrm rot="16200000" flipH="1">
-                                      <a:off x="0" y="0"/>
-                                      <a:ext cx="1031669" cy="982299"/>
-                                    </a:xfrm>
-                                    <a:prstGeom prst="rect">
-                                      <a:avLst/>
-                                    </a:prstGeom>
-                                    <a:noFill/>
-                                    <a:ln>
-                                      <a:noFill/>
-                                    </a:ln>
-                                  </pic:spPr>
-                                </pic:pic>
-                              </a:graphicData>
-                            </a:graphic>
-                          </wp:inline>
-                        </w:drawing>
-                      </w:r>
-                    </w:p>
-                  </w:txbxContent>
-                </v:textbox>
-                <w10:wrap type="square"/>
-              </v:shape>
-            </w:pict>
-          </mc:Fallback>
-        </mc:AlternateContent>
-      </w:r>
-    </w:p>
+    <w:p/>
     <w:p>
       <w:pPr>
         <w:rPr>
@@ -10609,7 +10783,7 @@
     </w:p>
     <w:sectPr>
       <w:pgSz w:w="12240" w:h="15840"/>
-      <w:pgMar w:top="720" w:right="720" w:bottom="720" w:left="720" w:header="720" w:footer="720" w:gutter="0"/>
+      <w:pgMar w:top="504" w:right="720" w:bottom="936" w:left="720" w:header="720" w:footer="720" w:gutter="0"/>
       <w:pgBorders>
         <w:top w:val="single" w:sz="48" w:space="1" w:color="auto"/>
         <w:left w:val="single" w:sz="48" w:space="4" w:color="auto"/>

</xml_diff>